<commit_message>
changes, currently active ip is REACT_APP_HOST202
</commit_message>
<xml_diff>
--- a/frontend_new/HOWTORUN.docx
+++ b/frontend_new/HOWTORUN.docx
@@ -1,6 +1,6 @@
 
 <file path=word/document.xml><?xml version="1.0" encoding="utf-8"?>
-<w:document xmlns:wpc="http://schemas.microsoft.com/office/word/2010/wordprocessingCanvas" xmlns:cx="http://schemas.microsoft.com/office/drawing/2014/chartex" xmlns:cx1="http://schemas.microsoft.com/office/drawing/2015/9/8/chartex" xmlns:cx2="http://schemas.microsoft.com/office/drawing/2015/10/21/chartex" xmlns:cx3="http://schemas.microsoft.com/office/drawing/2016/5/9/chartex" xmlns:cx4="http://schemas.microsoft.com/office/drawing/2016/5/10/chartex" xmlns:cx5="http://schemas.microsoft.com/office/drawing/2016/5/11/chartex" xmlns:cx6="http://schemas.microsoft.com/office/drawing/2016/5/12/chartex" xmlns:cx7="http://schemas.microsoft.com/office/drawing/2016/5/13/chartex" xmlns:cx8="http://schemas.microsoft.com/office/drawing/2016/5/14/chartex" xmlns:mc="http://schemas.openxmlformats.org/markup-compatibility/2006" xmlns:aink="http://schemas.microsoft.com/office/drawing/2016/ink" xmlns:am3d="http://schemas.microsoft.com/office/drawing/2017/model3d" xmlns:o="urn:schemas-microsoft-com:office:office" xmlns:oel="http://schemas.microsoft.com/office/2019/extlst" xmlns:r="http://schemas.openxmlformats.org/officeDocument/2006/relationships" xmlns:m="http://schemas.openxmlformats.org/officeDocument/2006/math" xmlns:v="urn:schemas-microsoft-com:vml" xmlns:wp14="http://schemas.microsoft.com/office/word/2010/wordprocessingDrawing" xmlns:wp="http://schemas.openxmlformats.org/drawingml/2006/wordprocessingDrawing" xmlns:w10="urn:schemas-microsoft-com:office:word" xmlns:w="http://schemas.openxmlformats.org/wordprocessingml/2006/main" xmlns:w14="http://schemas.microsoft.com/office/word/2010/wordml" xmlns:w15="http://schemas.microsoft.com/office/word/2012/wordml" xmlns:w16cex="http://schemas.microsoft.com/office/word/2018/wordml/cex" xmlns:w16cid="http://schemas.microsoft.com/office/word/2016/wordml/cid" xmlns:w16="http://schemas.microsoft.com/office/word/2018/wordml" xmlns:w16sdtdh="http://schemas.microsoft.com/office/word/2020/wordml/sdtdatahash" xmlns:w16se="http://schemas.microsoft.com/office/word/2015/wordml/symex" xmlns:wpg="http://schemas.microsoft.com/office/word/2010/wordprocessingGroup" xmlns:wpi="http://schemas.microsoft.com/office/word/2010/wordprocessingInk" xmlns:wne="http://schemas.microsoft.com/office/word/2006/wordml" xmlns:wps="http://schemas.microsoft.com/office/word/2010/wordprocessingShape" mc:Ignorable="w14 w15 w16se w16cid w16 w16cex w16sdtdh wp14">
+<w:document xmlns:wpc="http://schemas.microsoft.com/office/word/2010/wordprocessingCanvas" xmlns:cx="http://schemas.microsoft.com/office/drawing/2014/chartex" xmlns:cx1="http://schemas.microsoft.com/office/drawing/2015/9/8/chartex" xmlns:cx2="http://schemas.microsoft.com/office/drawing/2015/10/21/chartex" xmlns:cx3="http://schemas.microsoft.com/office/drawing/2016/5/9/chartex" xmlns:cx4="http://schemas.microsoft.com/office/drawing/2016/5/10/chartex" xmlns:cx5="http://schemas.microsoft.com/office/drawing/2016/5/11/chartex" xmlns:cx6="http://schemas.microsoft.com/office/drawing/2016/5/12/chartex" xmlns:cx7="http://schemas.microsoft.com/office/drawing/2016/5/13/chartex" xmlns:cx8="http://schemas.microsoft.com/office/drawing/2016/5/14/chartex" xmlns:mc="http://schemas.openxmlformats.org/markup-compatibility/2006" xmlns:aink="http://schemas.microsoft.com/office/drawing/2016/ink" xmlns:am3d="http://schemas.microsoft.com/office/drawing/2017/model3d" xmlns:o="urn:schemas-microsoft-com:office:office" xmlns:r="http://schemas.openxmlformats.org/officeDocument/2006/relationships" xmlns:m="http://schemas.openxmlformats.org/officeDocument/2006/math" xmlns:v="urn:schemas-microsoft-com:vml" xmlns:wp14="http://schemas.microsoft.com/office/word/2010/wordprocessingDrawing" xmlns:wp="http://schemas.openxmlformats.org/drawingml/2006/wordprocessingDrawing" xmlns:w10="urn:schemas-microsoft-com:office:word" xmlns:w="http://schemas.openxmlformats.org/wordprocessingml/2006/main" xmlns:w14="http://schemas.microsoft.com/office/word/2010/wordml" xmlns:w15="http://schemas.microsoft.com/office/word/2012/wordml" xmlns:w16cid="http://schemas.microsoft.com/office/word/2016/wordml/cid" xmlns:w16se="http://schemas.microsoft.com/office/word/2015/wordml/symex" xmlns:wpg="http://schemas.microsoft.com/office/word/2010/wordprocessingGroup" xmlns:wpi="http://schemas.microsoft.com/office/word/2010/wordprocessingInk" xmlns:wne="http://schemas.microsoft.com/office/word/2006/wordml" xmlns:wps="http://schemas.microsoft.com/office/word/2010/wordprocessingShape" mc:Ignorable="w14 w15 w16se w16cid wp14">
   <w:body>
     <w:p>
       <w:pPr>
@@ -13,6 +13,7 @@
           <w14:ligatures w14:val="none"/>
         </w:rPr>
       </w:pPr>
+      <w:proofErr w:type="spellStart"/>
       <w:r>
         <w:rPr>
           <w:rFonts w:ascii="Consolas" w:eastAsia="Times New Roman" w:hAnsi="Consolas" w:cs="Times New Roman"/>
@@ -22,11 +23,10 @@
           <w:lang w:eastAsia="hu-HU"/>
           <w14:ligatures w14:val="none"/>
         </w:rPr>
-        <w:t>How to run Bazarbunker frontend:</w:t>
-      </w:r>
-    </w:p>
-    <w:p>
-      <w:pPr>
+        <w:t>How</w:t>
+      </w:r>
+      <w:proofErr w:type="spellEnd"/>
+      <w:r>
         <w:rPr>
           <w:rFonts w:ascii="Consolas" w:eastAsia="Times New Roman" w:hAnsi="Consolas" w:cs="Times New Roman"/>
           <w:kern w:val="0"/>
@@ -35,7 +35,9 @@
           <w:lang w:eastAsia="hu-HU"/>
           <w14:ligatures w14:val="none"/>
         </w:rPr>
-      </w:pPr>
+        <w:t xml:space="preserve"> </w:t>
+      </w:r>
+      <w:proofErr w:type="spellStart"/>
       <w:r>
         <w:rPr>
           <w:rFonts w:ascii="Consolas" w:eastAsia="Times New Roman" w:hAnsi="Consolas" w:cs="Times New Roman"/>
@@ -45,7 +47,282 @@
           <w:lang w:eastAsia="hu-HU"/>
           <w14:ligatures w14:val="none"/>
         </w:rPr>
-        <w:t>1.You need to change IP adderesses for the axios functions:</w:t>
+        <w:t>to</w:t>
+      </w:r>
+      <w:proofErr w:type="spellEnd"/>
+      <w:r>
+        <w:rPr>
+          <w:rFonts w:ascii="Consolas" w:eastAsia="Times New Roman" w:hAnsi="Consolas" w:cs="Times New Roman"/>
+          <w:kern w:val="0"/>
+          <w:sz w:val="21"/>
+          <w:szCs w:val="21"/>
+          <w:lang w:eastAsia="hu-HU"/>
+          <w14:ligatures w14:val="none"/>
+        </w:rPr>
+        <w:t xml:space="preserve"> </w:t>
+      </w:r>
+      <w:proofErr w:type="spellStart"/>
+      <w:r>
+        <w:rPr>
+          <w:rFonts w:ascii="Consolas" w:eastAsia="Times New Roman" w:hAnsi="Consolas" w:cs="Times New Roman"/>
+          <w:kern w:val="0"/>
+          <w:sz w:val="21"/>
+          <w:szCs w:val="21"/>
+          <w:lang w:eastAsia="hu-HU"/>
+          <w14:ligatures w14:val="none"/>
+        </w:rPr>
+        <w:t>run</w:t>
+      </w:r>
+      <w:proofErr w:type="spellEnd"/>
+      <w:r>
+        <w:rPr>
+          <w:rFonts w:ascii="Consolas" w:eastAsia="Times New Roman" w:hAnsi="Consolas" w:cs="Times New Roman"/>
+          <w:kern w:val="0"/>
+          <w:sz w:val="21"/>
+          <w:szCs w:val="21"/>
+          <w:lang w:eastAsia="hu-HU"/>
+          <w14:ligatures w14:val="none"/>
+        </w:rPr>
+        <w:t xml:space="preserve"> </w:t>
+      </w:r>
+      <w:proofErr w:type="spellStart"/>
+      <w:r>
+        <w:rPr>
+          <w:rFonts w:ascii="Consolas" w:eastAsia="Times New Roman" w:hAnsi="Consolas" w:cs="Times New Roman"/>
+          <w:kern w:val="0"/>
+          <w:sz w:val="21"/>
+          <w:szCs w:val="21"/>
+          <w:lang w:eastAsia="hu-HU"/>
+          <w14:ligatures w14:val="none"/>
+        </w:rPr>
+        <w:t>Bazarbunker</w:t>
+      </w:r>
+      <w:proofErr w:type="spellEnd"/>
+      <w:r>
+        <w:rPr>
+          <w:rFonts w:ascii="Consolas" w:eastAsia="Times New Roman" w:hAnsi="Consolas" w:cs="Times New Roman"/>
+          <w:kern w:val="0"/>
+          <w:sz w:val="21"/>
+          <w:szCs w:val="21"/>
+          <w:lang w:eastAsia="hu-HU"/>
+          <w14:ligatures w14:val="none"/>
+        </w:rPr>
+        <w:t xml:space="preserve"> frontend:</w:t>
+      </w:r>
+    </w:p>
+    <w:p>
+      <w:pPr>
+        <w:rPr>
+          <w:rFonts w:ascii="Consolas" w:eastAsia="Times New Roman" w:hAnsi="Consolas" w:cs="Times New Roman"/>
+          <w:kern w:val="0"/>
+          <w:sz w:val="21"/>
+          <w:szCs w:val="21"/>
+          <w:lang w:eastAsia="hu-HU"/>
+          <w14:ligatures w14:val="none"/>
+        </w:rPr>
+      </w:pPr>
+      <w:r>
+        <w:rPr>
+          <w:rFonts w:ascii="Consolas" w:eastAsia="Times New Roman" w:hAnsi="Consolas" w:cs="Times New Roman"/>
+          <w:kern w:val="0"/>
+          <w:sz w:val="21"/>
+          <w:szCs w:val="21"/>
+          <w:lang w:eastAsia="hu-HU"/>
+          <w14:ligatures w14:val="none"/>
+        </w:rPr>
+        <w:t xml:space="preserve">1.You </w:t>
+      </w:r>
+      <w:proofErr w:type="spellStart"/>
+      <w:r>
+        <w:rPr>
+          <w:rFonts w:ascii="Consolas" w:eastAsia="Times New Roman" w:hAnsi="Consolas" w:cs="Times New Roman"/>
+          <w:kern w:val="0"/>
+          <w:sz w:val="21"/>
+          <w:szCs w:val="21"/>
+          <w:lang w:eastAsia="hu-HU"/>
+          <w14:ligatures w14:val="none"/>
+        </w:rPr>
+        <w:t>need</w:t>
+      </w:r>
+      <w:proofErr w:type="spellEnd"/>
+      <w:r>
+        <w:rPr>
+          <w:rFonts w:ascii="Consolas" w:eastAsia="Times New Roman" w:hAnsi="Consolas" w:cs="Times New Roman"/>
+          <w:kern w:val="0"/>
+          <w:sz w:val="21"/>
+          <w:szCs w:val="21"/>
+          <w:lang w:eastAsia="hu-HU"/>
+          <w14:ligatures w14:val="none"/>
+        </w:rPr>
+        <w:t xml:space="preserve"> </w:t>
+      </w:r>
+      <w:proofErr w:type="spellStart"/>
+      <w:r>
+        <w:rPr>
+          <w:rFonts w:ascii="Consolas" w:eastAsia="Times New Roman" w:hAnsi="Consolas" w:cs="Times New Roman"/>
+          <w:kern w:val="0"/>
+          <w:sz w:val="21"/>
+          <w:szCs w:val="21"/>
+          <w:lang w:eastAsia="hu-HU"/>
+          <w14:ligatures w14:val="none"/>
+        </w:rPr>
+        <w:t>to</w:t>
+      </w:r>
+      <w:proofErr w:type="spellEnd"/>
+      <w:r>
+        <w:rPr>
+          <w:rFonts w:ascii="Consolas" w:eastAsia="Times New Roman" w:hAnsi="Consolas" w:cs="Times New Roman"/>
+          <w:kern w:val="0"/>
+          <w:sz w:val="21"/>
+          <w:szCs w:val="21"/>
+          <w:lang w:eastAsia="hu-HU"/>
+          <w14:ligatures w14:val="none"/>
+        </w:rPr>
+        <w:t xml:space="preserve"> </w:t>
+      </w:r>
+      <w:proofErr w:type="spellStart"/>
+      <w:r>
+        <w:rPr>
+          <w:rFonts w:ascii="Consolas" w:eastAsia="Times New Roman" w:hAnsi="Consolas" w:cs="Times New Roman"/>
+          <w:kern w:val="0"/>
+          <w:sz w:val="21"/>
+          <w:szCs w:val="21"/>
+          <w:lang w:eastAsia="hu-HU"/>
+          <w14:ligatures w14:val="none"/>
+        </w:rPr>
+        <w:t>change</w:t>
+      </w:r>
+      <w:proofErr w:type="spellEnd"/>
+      <w:r>
+        <w:rPr>
+          <w:rFonts w:ascii="Consolas" w:eastAsia="Times New Roman" w:hAnsi="Consolas" w:cs="Times New Roman"/>
+          <w:kern w:val="0"/>
+          <w:sz w:val="21"/>
+          <w:szCs w:val="21"/>
+          <w:lang w:eastAsia="hu-HU"/>
+          <w14:ligatures w14:val="none"/>
+        </w:rPr>
+        <w:t xml:space="preserve"> IP </w:t>
+      </w:r>
+      <w:proofErr w:type="spellStart"/>
+      <w:r>
+        <w:rPr>
+          <w:rFonts w:ascii="Consolas" w:eastAsia="Times New Roman" w:hAnsi="Consolas" w:cs="Times New Roman"/>
+          <w:kern w:val="0"/>
+          <w:sz w:val="21"/>
+          <w:szCs w:val="21"/>
+          <w:lang w:eastAsia="hu-HU"/>
+          <w14:ligatures w14:val="none"/>
+        </w:rPr>
+        <w:t>adderesses</w:t>
+      </w:r>
+      <w:proofErr w:type="spellEnd"/>
+      <w:r>
+        <w:rPr>
+          <w:rFonts w:ascii="Consolas" w:eastAsia="Times New Roman" w:hAnsi="Consolas" w:cs="Times New Roman"/>
+          <w:kern w:val="0"/>
+          <w:sz w:val="21"/>
+          <w:szCs w:val="21"/>
+          <w:lang w:eastAsia="hu-HU"/>
+          <w14:ligatures w14:val="none"/>
+        </w:rPr>
+        <w:t xml:space="preserve"> </w:t>
+      </w:r>
+      <w:proofErr w:type="spellStart"/>
+      <w:r>
+        <w:rPr>
+          <w:rFonts w:ascii="Consolas" w:eastAsia="Times New Roman" w:hAnsi="Consolas" w:cs="Times New Roman"/>
+          <w:kern w:val="0"/>
+          <w:sz w:val="21"/>
+          <w:szCs w:val="21"/>
+          <w:lang w:eastAsia="hu-HU"/>
+          <w14:ligatures w14:val="none"/>
+        </w:rPr>
+        <w:t>for</w:t>
+      </w:r>
+      <w:proofErr w:type="spellEnd"/>
+      <w:r>
+        <w:rPr>
+          <w:rFonts w:ascii="Consolas" w:eastAsia="Times New Roman" w:hAnsi="Consolas" w:cs="Times New Roman"/>
+          <w:kern w:val="0"/>
+          <w:sz w:val="21"/>
+          <w:szCs w:val="21"/>
+          <w:lang w:eastAsia="hu-HU"/>
+          <w14:ligatures w14:val="none"/>
+        </w:rPr>
+        <w:t xml:space="preserve"> </w:t>
+      </w:r>
+      <w:proofErr w:type="spellStart"/>
+      <w:r>
+        <w:rPr>
+          <w:rFonts w:ascii="Consolas" w:eastAsia="Times New Roman" w:hAnsi="Consolas" w:cs="Times New Roman"/>
+          <w:kern w:val="0"/>
+          <w:sz w:val="21"/>
+          <w:szCs w:val="21"/>
+          <w:lang w:eastAsia="hu-HU"/>
+          <w14:ligatures w14:val="none"/>
+        </w:rPr>
+        <w:t>the</w:t>
+      </w:r>
+      <w:proofErr w:type="spellEnd"/>
+      <w:r>
+        <w:rPr>
+          <w:rFonts w:ascii="Consolas" w:eastAsia="Times New Roman" w:hAnsi="Consolas" w:cs="Times New Roman"/>
+          <w:kern w:val="0"/>
+          <w:sz w:val="21"/>
+          <w:szCs w:val="21"/>
+          <w:lang w:eastAsia="hu-HU"/>
+          <w14:ligatures w14:val="none"/>
+        </w:rPr>
+        <w:t xml:space="preserve"> </w:t>
+      </w:r>
+      <w:proofErr w:type="spellStart"/>
+      <w:r>
+        <w:rPr>
+          <w:rFonts w:ascii="Consolas" w:eastAsia="Times New Roman" w:hAnsi="Consolas" w:cs="Times New Roman"/>
+          <w:kern w:val="0"/>
+          <w:sz w:val="21"/>
+          <w:szCs w:val="21"/>
+          <w:lang w:eastAsia="hu-HU"/>
+          <w14:ligatures w14:val="none"/>
+        </w:rPr>
+        <w:t>axios</w:t>
+      </w:r>
+      <w:proofErr w:type="spellEnd"/>
+      <w:r>
+        <w:rPr>
+          <w:rFonts w:ascii="Consolas" w:eastAsia="Times New Roman" w:hAnsi="Consolas" w:cs="Times New Roman"/>
+          <w:kern w:val="0"/>
+          <w:sz w:val="21"/>
+          <w:szCs w:val="21"/>
+          <w:lang w:eastAsia="hu-HU"/>
+          <w14:ligatures w14:val="none"/>
+        </w:rPr>
+        <w:t xml:space="preserve"> </w:t>
+      </w:r>
+      <w:proofErr w:type="spellStart"/>
+      <w:r>
+        <w:rPr>
+          <w:rFonts w:ascii="Consolas" w:eastAsia="Times New Roman" w:hAnsi="Consolas" w:cs="Times New Roman"/>
+          <w:kern w:val="0"/>
+          <w:sz w:val="21"/>
+          <w:szCs w:val="21"/>
+          <w:lang w:eastAsia="hu-HU"/>
+          <w14:ligatures w14:val="none"/>
+        </w:rPr>
+        <w:t>functions</w:t>
+      </w:r>
+      <w:proofErr w:type="spellEnd"/>
+      <w:r>
+        <w:rPr>
+          <w:rFonts w:ascii="Consolas" w:eastAsia="Times New Roman" w:hAnsi="Consolas" w:cs="Times New Roman"/>
+          <w:kern w:val="0"/>
+          <w:sz w:val="21"/>
+          <w:szCs w:val="21"/>
+          <w:lang w:eastAsia="hu-HU"/>
+          <w14:ligatures w14:val="none"/>
+        </w:rPr>
+        <w:t>:</w:t>
       </w:r>
     </w:p>
     <w:p>
@@ -57,6 +334,9 @@
         </w:numPr>
       </w:pPr>
       <w:r>
+        <w:rPr>
+          <w:noProof/>
+        </w:rPr>
         <w:drawing>
           <wp:anchor distT="0" distB="0" distL="114300" distR="114300" simplePos="0" relativeHeight="251658240" behindDoc="0" locked="0" layoutInCell="1" allowOverlap="1" wp14:anchorId="1CF5BE3F" wp14:editId="160BC742">
             <wp:simplePos x="0" y="0"/>
@@ -109,12 +389,78 @@
       </w:r>
       <w:proofErr w:type="gramStart"/>
       <w:r>
-        <w:t>Open .env</w:t>
-      </w:r>
+        <w:t>Open .</w:t>
+      </w:r>
+      <w:proofErr w:type="spellStart"/>
+      <w:r>
+        <w:t>env</w:t>
+      </w:r>
+      <w:proofErr w:type="spellEnd"/>
       <w:proofErr w:type="gramEnd"/>
       <w:r>
-        <w:t xml:space="preserve"> and make a variable with the IP on which the backend server is running</w:t>
-      </w:r>
+        <w:t xml:space="preserve"> and </w:t>
+      </w:r>
+      <w:proofErr w:type="spellStart"/>
+      <w:r>
+        <w:t>make</w:t>
+      </w:r>
+      <w:proofErr w:type="spellEnd"/>
+      <w:r>
+        <w:t xml:space="preserve"> a </w:t>
+      </w:r>
+      <w:proofErr w:type="spellStart"/>
+      <w:r>
+        <w:t>variable</w:t>
+      </w:r>
+      <w:proofErr w:type="spellEnd"/>
+      <w:r>
+        <w:t xml:space="preserve"> </w:t>
+      </w:r>
+      <w:proofErr w:type="spellStart"/>
+      <w:r>
+        <w:t>with</w:t>
+      </w:r>
+      <w:proofErr w:type="spellEnd"/>
+      <w:r>
+        <w:t xml:space="preserve"> </w:t>
+      </w:r>
+      <w:proofErr w:type="spellStart"/>
+      <w:r>
+        <w:t>the</w:t>
+      </w:r>
+      <w:proofErr w:type="spellEnd"/>
+      <w:r>
+        <w:t xml:space="preserve"> IP </w:t>
+      </w:r>
+      <w:proofErr w:type="spellStart"/>
+      <w:r>
+        <w:t>on</w:t>
+      </w:r>
+      <w:proofErr w:type="spellEnd"/>
+      <w:r>
+        <w:t xml:space="preserve"> </w:t>
+      </w:r>
+      <w:proofErr w:type="spellStart"/>
+      <w:r>
+        <w:t>which</w:t>
+      </w:r>
+      <w:proofErr w:type="spellEnd"/>
+      <w:r>
+        <w:t xml:space="preserve"> </w:t>
+      </w:r>
+      <w:proofErr w:type="spellStart"/>
+      <w:r>
+        <w:t>the</w:t>
+      </w:r>
+      <w:proofErr w:type="spellEnd"/>
+      <w:r>
+        <w:t xml:space="preserve"> backend server is </w:t>
+      </w:r>
+      <w:proofErr w:type="spellStart"/>
+      <w:r>
+        <w:t>running</w:t>
+      </w:r>
+      <w:proofErr w:type="spellEnd"/>
     </w:p>
     <w:p>
       <w:pPr>
@@ -127,8 +473,197 @@
         <w:pStyle w:val="Listaszerbekezds"/>
         <w:ind w:left="1434"/>
       </w:pPr>
-      <w:r>
-        <w:t>If you would like it to run on localhost, the backend also runs on there as well besides on what IP address you might have given it.</w:t>
+      <w:proofErr w:type="spellStart"/>
+      <w:r>
+        <w:t>If</w:t>
+      </w:r>
+      <w:proofErr w:type="spellEnd"/>
+      <w:r>
+        <w:t xml:space="preserve"> </w:t>
+      </w:r>
+      <w:proofErr w:type="spellStart"/>
+      <w:r>
+        <w:t>you</w:t>
+      </w:r>
+      <w:proofErr w:type="spellEnd"/>
+      <w:r>
+        <w:t xml:space="preserve"> </w:t>
+      </w:r>
+      <w:proofErr w:type="spellStart"/>
+      <w:r>
+        <w:t>would</w:t>
+      </w:r>
+      <w:proofErr w:type="spellEnd"/>
+      <w:r>
+        <w:t xml:space="preserve"> like </w:t>
+      </w:r>
+      <w:proofErr w:type="spellStart"/>
+      <w:r>
+        <w:t>it</w:t>
+      </w:r>
+      <w:proofErr w:type="spellEnd"/>
+      <w:r>
+        <w:t xml:space="preserve"> </w:t>
+      </w:r>
+      <w:proofErr w:type="spellStart"/>
+      <w:r>
+        <w:t>to</w:t>
+      </w:r>
+      <w:proofErr w:type="spellEnd"/>
+      <w:r>
+        <w:t xml:space="preserve"> </w:t>
+      </w:r>
+      <w:proofErr w:type="spellStart"/>
+      <w:r>
+        <w:t>run</w:t>
+      </w:r>
+      <w:proofErr w:type="spellEnd"/>
+      <w:r>
+        <w:t xml:space="preserve"> </w:t>
+      </w:r>
+      <w:proofErr w:type="spellStart"/>
+      <w:r>
+        <w:t>on</w:t>
+      </w:r>
+      <w:proofErr w:type="spellEnd"/>
+      <w:r>
+        <w:t xml:space="preserve"> </w:t>
+      </w:r>
+      <w:proofErr w:type="spellStart"/>
+      <w:r>
+        <w:t>localhost</w:t>
+      </w:r>
+      <w:proofErr w:type="spellEnd"/>
+      <w:r>
+        <w:t xml:space="preserve">, </w:t>
+      </w:r>
+      <w:proofErr w:type="spellStart"/>
+      <w:r>
+        <w:t>the</w:t>
+      </w:r>
+      <w:proofErr w:type="spellEnd"/>
+      <w:r>
+        <w:t xml:space="preserve"> backend </w:t>
+      </w:r>
+      <w:proofErr w:type="spellStart"/>
+      <w:r>
+        <w:t>also</w:t>
+      </w:r>
+      <w:proofErr w:type="spellEnd"/>
+      <w:r>
+        <w:t xml:space="preserve"> </w:t>
+      </w:r>
+      <w:proofErr w:type="spellStart"/>
+      <w:r>
+        <w:t>runs</w:t>
+      </w:r>
+      <w:proofErr w:type="spellEnd"/>
+      <w:r>
+        <w:t xml:space="preserve"> </w:t>
+      </w:r>
+      <w:proofErr w:type="spellStart"/>
+      <w:r>
+        <w:t>on</w:t>
+      </w:r>
+      <w:proofErr w:type="spellEnd"/>
+      <w:r>
+        <w:t xml:space="preserve"> </w:t>
+      </w:r>
+      <w:proofErr w:type="spellStart"/>
+      <w:r>
+        <w:t>there</w:t>
+      </w:r>
+      <w:proofErr w:type="spellEnd"/>
+      <w:r>
+        <w:t xml:space="preserve"> </w:t>
+      </w:r>
+      <w:proofErr w:type="spellStart"/>
+      <w:r>
+        <w:t>as</w:t>
+      </w:r>
+      <w:proofErr w:type="spellEnd"/>
+      <w:r>
+        <w:t xml:space="preserve"> </w:t>
+      </w:r>
+      <w:proofErr w:type="spellStart"/>
+      <w:r>
+        <w:t>well</w:t>
+      </w:r>
+      <w:proofErr w:type="spellEnd"/>
+      <w:r>
+        <w:t xml:space="preserve"> </w:t>
+      </w:r>
+      <w:proofErr w:type="spellStart"/>
+      <w:r>
+        <w:t>besides</w:t>
+      </w:r>
+      <w:proofErr w:type="spellEnd"/>
+      <w:r>
+        <w:t xml:space="preserve"> </w:t>
+      </w:r>
+      <w:proofErr w:type="spellStart"/>
+      <w:r>
+        <w:t>on</w:t>
+      </w:r>
+      <w:proofErr w:type="spellEnd"/>
+      <w:r>
+        <w:t xml:space="preserve"> </w:t>
+      </w:r>
+      <w:proofErr w:type="spellStart"/>
+      <w:r>
+        <w:t>what</w:t>
+      </w:r>
+      <w:proofErr w:type="spellEnd"/>
+      <w:r>
+        <w:t xml:space="preserve"> IP </w:t>
+      </w:r>
+      <w:proofErr w:type="spellStart"/>
+      <w:r>
+        <w:t>address</w:t>
+      </w:r>
+      <w:proofErr w:type="spellEnd"/>
+      <w:r>
+        <w:t xml:space="preserve"> </w:t>
+      </w:r>
+      <w:proofErr w:type="spellStart"/>
+      <w:r>
+        <w:t>you</w:t>
+      </w:r>
+      <w:proofErr w:type="spellEnd"/>
+      <w:r>
+        <w:t xml:space="preserve"> </w:t>
+      </w:r>
+      <w:proofErr w:type="spellStart"/>
+      <w:r>
+        <w:t>might</w:t>
+      </w:r>
+      <w:proofErr w:type="spellEnd"/>
+      <w:r>
+        <w:t xml:space="preserve"> </w:t>
+      </w:r>
+      <w:proofErr w:type="spellStart"/>
+      <w:r>
+        <w:t>have</w:t>
+      </w:r>
+      <w:proofErr w:type="spellEnd"/>
+      <w:r>
+        <w:t xml:space="preserve"> </w:t>
+      </w:r>
+      <w:proofErr w:type="spellStart"/>
+      <w:r>
+        <w:t>given</w:t>
+      </w:r>
+      <w:proofErr w:type="spellEnd"/>
+      <w:r>
+        <w:t xml:space="preserve"> </w:t>
+      </w:r>
+      <w:proofErr w:type="spellStart"/>
+      <w:r>
+        <w:t>it</w:t>
+      </w:r>
+      <w:proofErr w:type="spellEnd"/>
+      <w:r>
+        <w:t>.</w:t>
       </w:r>
     </w:p>
     <w:p/>
@@ -141,6 +676,9 @@
         </w:numPr>
       </w:pPr>
       <w:r>
+        <w:rPr>
+          <w:noProof/>
+        </w:rPr>
         <w:drawing>
           <wp:anchor distT="0" distB="0" distL="114300" distR="114300" simplePos="0" relativeHeight="251659264" behindDoc="0" locked="0" layoutInCell="1" allowOverlap="1" wp14:anchorId="0FF01771" wp14:editId="31E39D06">
             <wp:simplePos x="0" y="0"/>
@@ -191,12 +729,107 @@
           </wp:anchor>
         </w:drawing>
       </w:r>
-      <w:r>
-        <w:t xml:space="preserve">Next using VSCode’s search and replace functions you need to replace all </w:t>
-      </w:r>
-      <w:r>
-        <w:t>links like so</w:t>
-      </w:r>
+      <w:proofErr w:type="spellStart"/>
+      <w:r>
+        <w:t>Next</w:t>
+      </w:r>
+      <w:proofErr w:type="spellEnd"/>
+      <w:r>
+        <w:t xml:space="preserve"> </w:t>
+      </w:r>
+      <w:proofErr w:type="spellStart"/>
+      <w:r>
+        <w:t>using</w:t>
+      </w:r>
+      <w:proofErr w:type="spellEnd"/>
+      <w:r>
+        <w:t xml:space="preserve"> </w:t>
+      </w:r>
+      <w:proofErr w:type="spellStart"/>
+      <w:r>
+        <w:t>VSCode’s</w:t>
+      </w:r>
+      <w:proofErr w:type="spellEnd"/>
+      <w:r>
+        <w:t xml:space="preserve"> </w:t>
+      </w:r>
+      <w:proofErr w:type="spellStart"/>
+      <w:r>
+        <w:t>search</w:t>
+      </w:r>
+      <w:proofErr w:type="spellEnd"/>
+      <w:r>
+        <w:t xml:space="preserve"> and </w:t>
+      </w:r>
+      <w:proofErr w:type="spellStart"/>
+      <w:r>
+        <w:t>replace</w:t>
+      </w:r>
+      <w:proofErr w:type="spellEnd"/>
+      <w:r>
+        <w:t xml:space="preserve"> </w:t>
+      </w:r>
+      <w:proofErr w:type="spellStart"/>
+      <w:r>
+        <w:t>functions</w:t>
+      </w:r>
+      <w:proofErr w:type="spellEnd"/>
+      <w:r>
+        <w:t xml:space="preserve"> </w:t>
+      </w:r>
+      <w:proofErr w:type="spellStart"/>
+      <w:r>
+        <w:t>you</w:t>
+      </w:r>
+      <w:proofErr w:type="spellEnd"/>
+      <w:r>
+        <w:t xml:space="preserve"> </w:t>
+      </w:r>
+      <w:proofErr w:type="spellStart"/>
+      <w:r>
+        <w:t>need</w:t>
+      </w:r>
+      <w:proofErr w:type="spellEnd"/>
+      <w:r>
+        <w:t xml:space="preserve"> </w:t>
+      </w:r>
+      <w:proofErr w:type="spellStart"/>
+      <w:r>
+        <w:t>to</w:t>
+      </w:r>
+      <w:proofErr w:type="spellEnd"/>
+      <w:r>
+        <w:t xml:space="preserve"> </w:t>
+      </w:r>
+      <w:proofErr w:type="spellStart"/>
+      <w:r>
+        <w:t>replace</w:t>
+      </w:r>
+      <w:proofErr w:type="spellEnd"/>
+      <w:r>
+        <w:t xml:space="preserve"> </w:t>
+      </w:r>
+      <w:proofErr w:type="spellStart"/>
+      <w:r>
+        <w:t>all</w:t>
+      </w:r>
+      <w:proofErr w:type="spellEnd"/>
+      <w:r>
+        <w:t xml:space="preserve"> </w:t>
+      </w:r>
+      <w:proofErr w:type="spellStart"/>
+      <w:r>
+        <w:t>links</w:t>
+      </w:r>
+      <w:proofErr w:type="spellEnd"/>
+      <w:r>
+        <w:t xml:space="preserve"> like </w:t>
+      </w:r>
+      <w:proofErr w:type="spellStart"/>
+      <w:r>
+        <w:t>so</w:t>
+      </w:r>
+      <w:proofErr w:type="spellEnd"/>
     </w:p>
     <w:p>
       <w:pPr>
@@ -206,29 +839,241 @@
           <w:bCs/>
         </w:rPr>
       </w:pPr>
+      <w:proofErr w:type="spellStart"/>
       <w:r>
         <w:rPr>
           <w:b/>
           <w:bCs/>
         </w:rPr>
-        <w:t xml:space="preserve">Please dismiss </w:t>
-      </w:r>
-      <w:proofErr w:type="gramStart"/>
+        <w:t>Please</w:t>
+      </w:r>
+      <w:proofErr w:type="spellEnd"/>
       <w:r>
         <w:rPr>
           <w:b/>
           <w:bCs/>
         </w:rPr>
-        <w:t>the .env</w:t>
-      </w:r>
-      <w:proofErr w:type="gramEnd"/>
+        <w:t xml:space="preserve"> </w:t>
+      </w:r>
+      <w:proofErr w:type="spellStart"/>
       <w:r>
         <w:rPr>
           <w:b/>
           <w:bCs/>
         </w:rPr>
-        <w:t xml:space="preserve"> file from this action as it could cause problems running the code</w:t>
-      </w:r>
+        <w:t>dismiss</w:t>
+      </w:r>
+      <w:proofErr w:type="spellEnd"/>
+      <w:r>
+        <w:rPr>
+          <w:b/>
+          <w:bCs/>
+        </w:rPr>
+        <w:t xml:space="preserve"> </w:t>
+      </w:r>
+      <w:proofErr w:type="spellStart"/>
+      <w:proofErr w:type="gramStart"/>
+      <w:r>
+        <w:rPr>
+          <w:b/>
+          <w:bCs/>
+        </w:rPr>
+        <w:t>the</w:t>
+      </w:r>
+      <w:proofErr w:type="spellEnd"/>
+      <w:r>
+        <w:rPr>
+          <w:b/>
+          <w:bCs/>
+        </w:rPr>
+        <w:t xml:space="preserve"> .</w:t>
+      </w:r>
+      <w:proofErr w:type="spellStart"/>
+      <w:r>
+        <w:rPr>
+          <w:b/>
+          <w:bCs/>
+        </w:rPr>
+        <w:t>env</w:t>
+      </w:r>
+      <w:proofErr w:type="spellEnd"/>
+      <w:proofErr w:type="gramEnd"/>
+      <w:r>
+        <w:rPr>
+          <w:b/>
+          <w:bCs/>
+        </w:rPr>
+        <w:t xml:space="preserve"> file </w:t>
+      </w:r>
+      <w:proofErr w:type="spellStart"/>
+      <w:r>
+        <w:rPr>
+          <w:b/>
+          <w:bCs/>
+        </w:rPr>
+        <w:t>from</w:t>
+      </w:r>
+      <w:proofErr w:type="spellEnd"/>
+      <w:r>
+        <w:rPr>
+          <w:b/>
+          <w:bCs/>
+        </w:rPr>
+        <w:t xml:space="preserve"> </w:t>
+      </w:r>
+      <w:proofErr w:type="spellStart"/>
+      <w:r>
+        <w:rPr>
+          <w:b/>
+          <w:bCs/>
+        </w:rPr>
+        <w:t>this</w:t>
+      </w:r>
+      <w:proofErr w:type="spellEnd"/>
+      <w:r>
+        <w:rPr>
+          <w:b/>
+          <w:bCs/>
+        </w:rPr>
+        <w:t xml:space="preserve"> </w:t>
+      </w:r>
+      <w:proofErr w:type="spellStart"/>
+      <w:r>
+        <w:rPr>
+          <w:b/>
+          <w:bCs/>
+        </w:rPr>
+        <w:t>action</w:t>
+      </w:r>
+      <w:proofErr w:type="spellEnd"/>
+      <w:r>
+        <w:rPr>
+          <w:b/>
+          <w:bCs/>
+        </w:rPr>
+        <w:t xml:space="preserve"> </w:t>
+      </w:r>
+      <w:proofErr w:type="spellStart"/>
+      <w:r>
+        <w:rPr>
+          <w:b/>
+          <w:bCs/>
+        </w:rPr>
+        <w:t>as</w:t>
+      </w:r>
+      <w:proofErr w:type="spellEnd"/>
+      <w:r>
+        <w:rPr>
+          <w:b/>
+          <w:bCs/>
+        </w:rPr>
+        <w:t xml:space="preserve"> </w:t>
+      </w:r>
+      <w:proofErr w:type="spellStart"/>
+      <w:r>
+        <w:rPr>
+          <w:b/>
+          <w:bCs/>
+        </w:rPr>
+        <w:t>it</w:t>
+      </w:r>
+      <w:proofErr w:type="spellEnd"/>
+      <w:r>
+        <w:rPr>
+          <w:b/>
+          <w:bCs/>
+        </w:rPr>
+        <w:t xml:space="preserve"> </w:t>
+      </w:r>
+      <w:proofErr w:type="spellStart"/>
+      <w:r>
+        <w:rPr>
+          <w:b/>
+          <w:bCs/>
+        </w:rPr>
+        <w:t>could</w:t>
+      </w:r>
+      <w:proofErr w:type="spellEnd"/>
+      <w:r>
+        <w:rPr>
+          <w:b/>
+          <w:bCs/>
+        </w:rPr>
+        <w:t xml:space="preserve"> </w:t>
+      </w:r>
+      <w:proofErr w:type="spellStart"/>
+      <w:r>
+        <w:rPr>
+          <w:b/>
+          <w:bCs/>
+        </w:rPr>
+        <w:t>cause</w:t>
+      </w:r>
+      <w:proofErr w:type="spellEnd"/>
+      <w:r>
+        <w:rPr>
+          <w:b/>
+          <w:bCs/>
+        </w:rPr>
+        <w:t xml:space="preserve"> </w:t>
+      </w:r>
+      <w:proofErr w:type="spellStart"/>
+      <w:r>
+        <w:rPr>
+          <w:b/>
+          <w:bCs/>
+        </w:rPr>
+        <w:t>problems</w:t>
+      </w:r>
+      <w:proofErr w:type="spellEnd"/>
+      <w:r>
+        <w:rPr>
+          <w:b/>
+          <w:bCs/>
+        </w:rPr>
+        <w:t xml:space="preserve"> </w:t>
+      </w:r>
+      <w:proofErr w:type="spellStart"/>
+      <w:r>
+        <w:rPr>
+          <w:b/>
+          <w:bCs/>
+        </w:rPr>
+        <w:t>running</w:t>
+      </w:r>
+      <w:proofErr w:type="spellEnd"/>
+      <w:r>
+        <w:rPr>
+          <w:b/>
+          <w:bCs/>
+        </w:rPr>
+        <w:t xml:space="preserve"> </w:t>
+      </w:r>
+      <w:proofErr w:type="spellStart"/>
+      <w:r>
+        <w:rPr>
+          <w:b/>
+          <w:bCs/>
+        </w:rPr>
+        <w:t>the</w:t>
+      </w:r>
+      <w:proofErr w:type="spellEnd"/>
+      <w:r>
+        <w:rPr>
+          <w:b/>
+          <w:bCs/>
+        </w:rPr>
+        <w:t xml:space="preserve"> </w:t>
+      </w:r>
+      <w:proofErr w:type="spellStart"/>
+      <w:r>
+        <w:rPr>
+          <w:b/>
+          <w:bCs/>
+        </w:rPr>
+        <w:t>code</w:t>
+      </w:r>
+      <w:proofErr w:type="spellEnd"/>
     </w:p>
     <w:p>
       <w:pPr>
@@ -248,6 +1093,9 @@
         </w:numPr>
       </w:pPr>
       <w:r>
+        <w:rPr>
+          <w:noProof/>
+        </w:rPr>
         <w:drawing>
           <wp:anchor distT="0" distB="0" distL="114300" distR="114300" simplePos="0" relativeHeight="251660288" behindDoc="0" locked="0" layoutInCell="1" allowOverlap="1" wp14:anchorId="05CF58D1" wp14:editId="42C8724C">
             <wp:simplePos x="0" y="0"/>
@@ -298,17 +1146,77 @@
           </wp:anchor>
         </w:drawing>
       </w:r>
-      <w:r>
-        <w:t xml:space="preserve">Once </w:t>
-      </w:r>
+      <w:proofErr w:type="spellStart"/>
+      <w:r>
+        <w:t>Once</w:t>
+      </w:r>
+      <w:proofErr w:type="spellEnd"/>
+      <w:r>
+        <w:t xml:space="preserve"> </w:t>
+      </w:r>
+      <w:proofErr w:type="spellStart"/>
       <w:proofErr w:type="gramStart"/>
       <w:r>
-        <w:t>the .env</w:t>
-      </w:r>
+        <w:t>the</w:t>
+      </w:r>
+      <w:proofErr w:type="spellEnd"/>
+      <w:r>
+        <w:t xml:space="preserve"> .</w:t>
+      </w:r>
+      <w:proofErr w:type="spellStart"/>
+      <w:r>
+        <w:t>env</w:t>
+      </w:r>
+      <w:proofErr w:type="spellEnd"/>
       <w:proofErr w:type="gramEnd"/>
       <w:r>
-        <w:t xml:space="preserve"> file has been dismissed, you should see this</w:t>
-      </w:r>
+        <w:t xml:space="preserve"> file has </w:t>
+      </w:r>
+      <w:proofErr w:type="spellStart"/>
+      <w:r>
+        <w:t>been</w:t>
+      </w:r>
+      <w:proofErr w:type="spellEnd"/>
+      <w:r>
+        <w:t xml:space="preserve"> </w:t>
+      </w:r>
+      <w:proofErr w:type="spellStart"/>
+      <w:r>
+        <w:t>dismissed</w:t>
+      </w:r>
+      <w:proofErr w:type="spellEnd"/>
+      <w:r>
+        <w:t xml:space="preserve">, </w:t>
+      </w:r>
+      <w:proofErr w:type="spellStart"/>
+      <w:r>
+        <w:t>you</w:t>
+      </w:r>
+      <w:proofErr w:type="spellEnd"/>
+      <w:r>
+        <w:t xml:space="preserve"> </w:t>
+      </w:r>
+      <w:proofErr w:type="spellStart"/>
+      <w:r>
+        <w:t>should</w:t>
+      </w:r>
+      <w:proofErr w:type="spellEnd"/>
+      <w:r>
+        <w:t xml:space="preserve"> </w:t>
+      </w:r>
+      <w:proofErr w:type="spellStart"/>
+      <w:r>
+        <w:t>see</w:t>
+      </w:r>
+      <w:proofErr w:type="spellEnd"/>
+      <w:r>
+        <w:t xml:space="preserve"> </w:t>
+      </w:r>
+      <w:proofErr w:type="spellStart"/>
+      <w:r>
+        <w:t>this</w:t>
+      </w:r>
+      <w:proofErr w:type="spellEnd"/>
     </w:p>
     <w:p/>
     <w:p>
@@ -319,8 +1227,149 @@
           <w:numId w:val="1"/>
         </w:numPr>
       </w:pPr>
-      <w:r>
-        <w:t>Then by pressing the „Replace All” button or holding down the „Ctrl+Alt+Enter” keyboard combination you should have an alert like so pop up:</w:t>
+      <w:proofErr w:type="spellStart"/>
+      <w:r>
+        <w:t>Then</w:t>
+      </w:r>
+      <w:proofErr w:type="spellEnd"/>
+      <w:r>
+        <w:t xml:space="preserve"> </w:t>
+      </w:r>
+      <w:proofErr w:type="spellStart"/>
+      <w:r>
+        <w:t>by</w:t>
+      </w:r>
+      <w:proofErr w:type="spellEnd"/>
+      <w:r>
+        <w:t xml:space="preserve"> </w:t>
+      </w:r>
+      <w:proofErr w:type="spellStart"/>
+      <w:r>
+        <w:t>pressing</w:t>
+      </w:r>
+      <w:proofErr w:type="spellEnd"/>
+      <w:r>
+        <w:t xml:space="preserve"> </w:t>
+      </w:r>
+      <w:proofErr w:type="spellStart"/>
+      <w:r>
+        <w:t>the</w:t>
+      </w:r>
+      <w:proofErr w:type="spellEnd"/>
+      <w:r>
+        <w:t xml:space="preserve"> „</w:t>
+      </w:r>
+      <w:proofErr w:type="spellStart"/>
+      <w:r>
+        <w:t>Replace</w:t>
+      </w:r>
+      <w:proofErr w:type="spellEnd"/>
+      <w:r>
+        <w:t xml:space="preserve"> </w:t>
+      </w:r>
+      <w:proofErr w:type="spellStart"/>
+      <w:r>
+        <w:t>All</w:t>
+      </w:r>
+      <w:proofErr w:type="spellEnd"/>
+      <w:r>
+        <w:t xml:space="preserve">” </w:t>
+      </w:r>
+      <w:proofErr w:type="spellStart"/>
+      <w:r>
+        <w:t>button</w:t>
+      </w:r>
+      <w:proofErr w:type="spellEnd"/>
+      <w:r>
+        <w:t xml:space="preserve"> </w:t>
+      </w:r>
+      <w:proofErr w:type="spellStart"/>
+      <w:r>
+        <w:t>or</w:t>
+      </w:r>
+      <w:proofErr w:type="spellEnd"/>
+      <w:r>
+        <w:t xml:space="preserve"> holding down </w:t>
+      </w:r>
+      <w:proofErr w:type="spellStart"/>
+      <w:r>
+        <w:t>the</w:t>
+      </w:r>
+      <w:proofErr w:type="spellEnd"/>
+      <w:r>
+        <w:t xml:space="preserve"> „</w:t>
+      </w:r>
+      <w:proofErr w:type="spellStart"/>
+      <w:r>
+        <w:t>Ctrl+Alt+Enter</w:t>
+      </w:r>
+      <w:proofErr w:type="spellEnd"/>
+      <w:r>
+        <w:t xml:space="preserve">” </w:t>
+      </w:r>
+      <w:proofErr w:type="spellStart"/>
+      <w:r>
+        <w:t>keyboard</w:t>
+      </w:r>
+      <w:proofErr w:type="spellEnd"/>
+      <w:r>
+        <w:t xml:space="preserve"> </w:t>
+      </w:r>
+      <w:proofErr w:type="spellStart"/>
+      <w:r>
+        <w:t>combination</w:t>
+      </w:r>
+      <w:proofErr w:type="spellEnd"/>
+      <w:r>
+        <w:t xml:space="preserve"> </w:t>
+      </w:r>
+      <w:proofErr w:type="spellStart"/>
+      <w:r>
+        <w:t>you</w:t>
+      </w:r>
+      <w:proofErr w:type="spellEnd"/>
+      <w:r>
+        <w:t xml:space="preserve"> </w:t>
+      </w:r>
+      <w:proofErr w:type="spellStart"/>
+      <w:r>
+        <w:t>should</w:t>
+      </w:r>
+      <w:proofErr w:type="spellEnd"/>
+      <w:r>
+        <w:t xml:space="preserve"> </w:t>
+      </w:r>
+      <w:proofErr w:type="spellStart"/>
+      <w:r>
+        <w:t>have</w:t>
+      </w:r>
+      <w:proofErr w:type="spellEnd"/>
+      <w:r>
+        <w:t xml:space="preserve"> an </w:t>
+      </w:r>
+      <w:proofErr w:type="spellStart"/>
+      <w:r>
+        <w:t>alert</w:t>
+      </w:r>
+      <w:proofErr w:type="spellEnd"/>
+      <w:r>
+        <w:t xml:space="preserve"> like </w:t>
+      </w:r>
+      <w:proofErr w:type="spellStart"/>
+      <w:r>
+        <w:t>so</w:t>
+      </w:r>
+      <w:proofErr w:type="spellEnd"/>
+      <w:r>
+        <w:t xml:space="preserve"> pop </w:t>
+      </w:r>
+      <w:proofErr w:type="spellStart"/>
+      <w:r>
+        <w:t>up</w:t>
+      </w:r>
+      <w:proofErr w:type="spellEnd"/>
+      <w:r>
+        <w:t>:</w:t>
       </w:r>
     </w:p>
     <w:p>
@@ -328,6 +1377,9 @@
         <w:pStyle w:val="Listaszerbekezds"/>
       </w:pPr>
       <w:r>
+        <w:rPr>
+          <w:noProof/>
+        </w:rPr>
         <w:drawing>
           <wp:anchor distT="0" distB="0" distL="114300" distR="114300" simplePos="0" relativeHeight="251661312" behindDoc="0" locked="0" layoutInCell="1" allowOverlap="1" wp14:anchorId="163E81DC" wp14:editId="21BE8BEE">
             <wp:simplePos x="0" y="0"/>
@@ -399,21 +1451,228 @@
         </w:numPr>
       </w:pPr>
       <w:r>
+        <w:t xml:space="preserve">Go </w:t>
+      </w:r>
+      <w:proofErr w:type="spellStart"/>
+      <w:r>
+        <w:t>ahead</w:t>
+      </w:r>
+      <w:proofErr w:type="spellEnd"/>
+      <w:r>
+        <w:t xml:space="preserve"> and </w:t>
+      </w:r>
+      <w:proofErr w:type="spellStart"/>
+      <w:r>
+        <w:t>click</w:t>
+      </w:r>
+      <w:proofErr w:type="spellEnd"/>
+      <w:r>
+        <w:t xml:space="preserve"> „</w:t>
+      </w:r>
+      <w:proofErr w:type="spellStart"/>
+      <w:r>
+        <w:t>Replace</w:t>
+      </w:r>
+      <w:proofErr w:type="spellEnd"/>
+      <w:r>
+        <w:t>”.</w:t>
+      </w:r>
+    </w:p>
+    <w:p>
+      <w:bookmarkStart w:id="0" w:name="_GoBack"/>
+      <w:r>
         <w:lastRenderedPageBreak/>
-        <w:t>Go ahead and click „Replace”.</w:t>
-      </w:r>
+        <w:drawing>
+          <wp:anchor distT="0" distB="0" distL="114300" distR="114300" simplePos="0" relativeHeight="251664384" behindDoc="0" locked="0" layoutInCell="1" allowOverlap="1" wp14:anchorId="23A28122" wp14:editId="72975C68">
+            <wp:simplePos x="0" y="0"/>
+            <wp:positionH relativeFrom="margin">
+              <wp:align>center</wp:align>
+            </wp:positionH>
+            <wp:positionV relativeFrom="paragraph">
+              <wp:posOffset>403344</wp:posOffset>
+            </wp:positionV>
+            <wp:extent cx="2905530" cy="2838846"/>
+            <wp:effectExtent l="0" t="0" r="9525" b="0"/>
+            <wp:wrapTopAndBottom/>
+            <wp:docPr id="1" name="Kép 1"/>
+            <wp:cNvGraphicFramePr>
+              <a:graphicFrameLocks xmlns:a="http://schemas.openxmlformats.org/drawingml/2006/main" noChangeAspect="1"/>
+            </wp:cNvGraphicFramePr>
+            <a:graphic xmlns:a="http://schemas.openxmlformats.org/drawingml/2006/main">
+              <a:graphicData uri="http://schemas.openxmlformats.org/drawingml/2006/picture">
+                <pic:pic xmlns:pic="http://schemas.openxmlformats.org/drawingml/2006/picture">
+                  <pic:nvPicPr>
+                    <pic:cNvPr id="1" name=""/>
+                    <pic:cNvPicPr/>
+                  </pic:nvPicPr>
+                  <pic:blipFill>
+                    <a:blip r:embed="rId9">
+                      <a:extLst>
+                        <a:ext uri="{28A0092B-C50C-407E-A947-70E740481C1C}">
+                          <a14:useLocalDpi xmlns:a14="http://schemas.microsoft.com/office/drawing/2010/main" val="0"/>
+                        </a:ext>
+                      </a:extLst>
+                    </a:blip>
+                    <a:stretch>
+                      <a:fillRect/>
+                    </a:stretch>
+                  </pic:blipFill>
+                  <pic:spPr>
+                    <a:xfrm>
+                      <a:off x="0" y="0"/>
+                      <a:ext cx="2905530" cy="2838846"/>
+                    </a:xfrm>
+                    <a:prstGeom prst="rect">
+                      <a:avLst/>
+                    </a:prstGeom>
+                  </pic:spPr>
+                </pic:pic>
+              </a:graphicData>
+            </a:graphic>
+          </wp:anchor>
+        </w:drawing>
+      </w:r>
+      <w:bookmarkEnd w:id="0"/>
+      <w:r>
+        <w:t xml:space="preserve">2.In dataservice.js </w:t>
+      </w:r>
+      <w:proofErr w:type="spellStart"/>
+      <w:r>
+        <w:t>replace</w:t>
+      </w:r>
+      <w:proofErr w:type="spellEnd"/>
+      <w:r>
+        <w:t xml:space="preserve"> </w:t>
+      </w:r>
+      <w:proofErr w:type="spellStart"/>
+      <w:r>
+        <w:t>the</w:t>
+      </w:r>
+      <w:proofErr w:type="spellEnd"/>
+      <w:r>
+        <w:t xml:space="preserve"> </w:t>
+      </w:r>
+      <w:proofErr w:type="spellStart"/>
+      <w:r>
+        <w:t>baseUrl</w:t>
+      </w:r>
+      <w:proofErr w:type="spellEnd"/>
+      <w:r>
+        <w:t xml:space="preserve"> </w:t>
+      </w:r>
+      <w:proofErr w:type="spellStart"/>
+      <w:r>
+        <w:t>parameter</w:t>
+      </w:r>
+      <w:proofErr w:type="spellEnd"/>
+      <w:r>
+        <w:t xml:space="preserve"> </w:t>
+      </w:r>
+      <w:proofErr w:type="spellStart"/>
+      <w:r>
+        <w:t>with</w:t>
+      </w:r>
+      <w:proofErr w:type="spellEnd"/>
+      <w:r>
+        <w:t xml:space="preserve"> </w:t>
+      </w:r>
+      <w:proofErr w:type="spellStart"/>
+      <w:r>
+        <w:t>your</w:t>
+      </w:r>
+      <w:proofErr w:type="spellEnd"/>
+      <w:r>
+        <w:t xml:space="preserve"> IP </w:t>
+      </w:r>
+      <w:proofErr w:type="spellStart"/>
+      <w:r>
+        <w:t>address</w:t>
+      </w:r>
+      <w:proofErr w:type="spellEnd"/>
     </w:p>
     <w:p/>
     <w:p>
       <w:r>
-        <w:t>2.Open a new terminal</w:t>
-      </w:r>
-      <w:r>
-        <w:t xml:space="preserve"> and type „npm i” then hit enter to download node modules</w:t>
-      </w:r>
+        <w:t>3</w:t>
+      </w:r>
+      <w:r>
+        <w:t xml:space="preserve">.Open a </w:t>
+      </w:r>
+      <w:proofErr w:type="spellStart"/>
+      <w:r>
+        <w:t>new</w:t>
+      </w:r>
+      <w:proofErr w:type="spellEnd"/>
+      <w:r>
+        <w:t xml:space="preserve"> </w:t>
+      </w:r>
+      <w:proofErr w:type="spellStart"/>
+      <w:r>
+        <w:t>terminal</w:t>
+      </w:r>
+      <w:proofErr w:type="spellEnd"/>
+      <w:r>
+        <w:t xml:space="preserve"> and </w:t>
+      </w:r>
+      <w:proofErr w:type="spellStart"/>
+      <w:r>
+        <w:t>type</w:t>
+      </w:r>
+      <w:proofErr w:type="spellEnd"/>
+      <w:r>
+        <w:t xml:space="preserve"> „</w:t>
+      </w:r>
+      <w:proofErr w:type="spellStart"/>
+      <w:r>
+        <w:t>npm</w:t>
+      </w:r>
+      <w:proofErr w:type="spellEnd"/>
+      <w:r>
+        <w:t xml:space="preserve"> i” </w:t>
+      </w:r>
+      <w:proofErr w:type="spellStart"/>
+      <w:r>
+        <w:t>then</w:t>
+      </w:r>
+      <w:proofErr w:type="spellEnd"/>
+      <w:r>
+        <w:t xml:space="preserve"> hit enter </w:t>
+      </w:r>
+      <w:proofErr w:type="spellStart"/>
+      <w:r>
+        <w:t>to</w:t>
+      </w:r>
+      <w:proofErr w:type="spellEnd"/>
+      <w:r>
+        <w:t xml:space="preserve"> </w:t>
+      </w:r>
+      <w:proofErr w:type="spellStart"/>
+      <w:r>
+        <w:t>download</w:t>
+      </w:r>
+      <w:proofErr w:type="spellEnd"/>
+      <w:r>
+        <w:t xml:space="preserve"> </w:t>
+      </w:r>
+      <w:proofErr w:type="spellStart"/>
+      <w:r>
+        <w:t>node</w:t>
+      </w:r>
+      <w:proofErr w:type="spellEnd"/>
+      <w:r>
+        <w:t xml:space="preserve"> </w:t>
+      </w:r>
+      <w:proofErr w:type="spellStart"/>
+      <w:r>
+        <w:t>modules</w:t>
+      </w:r>
+      <w:proofErr w:type="spellEnd"/>
     </w:p>
     <w:p>
       <w:r>
+        <w:rPr>
+          <w:noProof/>
+        </w:rPr>
         <w:drawing>
           <wp:anchor distT="0" distB="0" distL="114300" distR="114300" simplePos="0" relativeHeight="251662336" behindDoc="0" locked="0" layoutInCell="1" allowOverlap="1" wp14:anchorId="0D14C20B" wp14:editId="1B1163F6">
             <wp:simplePos x="0" y="0"/>
@@ -438,7 +1697,7 @@
                     <pic:cNvPicPr/>
                   </pic:nvPicPr>
                   <pic:blipFill>
-                    <a:blip r:embed="rId9">
+                    <a:blip r:embed="rId10">
                       <a:extLst>
                         <a:ext uri="{28A0092B-C50C-407E-A947-70E740481C1C}">
                           <a14:useLocalDpi xmlns:a14="http://schemas.microsoft.com/office/drawing/2010/main" val="0"/>
@@ -475,11 +1734,81 @@
     </w:p>
     <w:p>
       <w:r>
-        <w:t>3.Once the download has finished type into the terminal: „npm start”</w:t>
+        <w:t>4</w:t>
+      </w:r>
+      <w:r>
+        <w:t xml:space="preserve">.Once </w:t>
+      </w:r>
+      <w:proofErr w:type="spellStart"/>
+      <w:r>
+        <w:t>the</w:t>
+      </w:r>
+      <w:proofErr w:type="spellEnd"/>
+      <w:r>
+        <w:t xml:space="preserve"> </w:t>
+      </w:r>
+      <w:proofErr w:type="spellStart"/>
+      <w:r>
+        <w:t>download</w:t>
+      </w:r>
+      <w:proofErr w:type="spellEnd"/>
+      <w:r>
+        <w:t xml:space="preserve"> has </w:t>
+      </w:r>
+      <w:proofErr w:type="spellStart"/>
+      <w:r>
+        <w:t>finished</w:t>
+      </w:r>
+      <w:proofErr w:type="spellEnd"/>
+      <w:r>
+        <w:t xml:space="preserve"> </w:t>
+      </w:r>
+      <w:proofErr w:type="spellStart"/>
+      <w:r>
+        <w:t>type</w:t>
+      </w:r>
+      <w:proofErr w:type="spellEnd"/>
+      <w:r>
+        <w:t xml:space="preserve"> </w:t>
+      </w:r>
+      <w:proofErr w:type="spellStart"/>
+      <w:r>
+        <w:t>into</w:t>
+      </w:r>
+      <w:proofErr w:type="spellEnd"/>
+      <w:r>
+        <w:t xml:space="preserve"> </w:t>
+      </w:r>
+      <w:proofErr w:type="spellStart"/>
+      <w:r>
+        <w:t>the</w:t>
+      </w:r>
+      <w:proofErr w:type="spellEnd"/>
+      <w:r>
+        <w:t xml:space="preserve"> </w:t>
+      </w:r>
+      <w:proofErr w:type="spellStart"/>
+      <w:r>
+        <w:t>terminal</w:t>
+      </w:r>
+      <w:proofErr w:type="spellEnd"/>
+      <w:r>
+        <w:t>: „</w:t>
+      </w:r>
+      <w:proofErr w:type="spellStart"/>
+      <w:r>
+        <w:t>npm</w:t>
+      </w:r>
+      <w:proofErr w:type="spellEnd"/>
+      <w:r>
+        <w:t xml:space="preserve"> start”</w:t>
       </w:r>
     </w:p>
     <w:p>
       <w:r>
+        <w:rPr>
+          <w:noProof/>
+        </w:rPr>
         <w:drawing>
           <wp:anchor distT="0" distB="0" distL="114300" distR="114300" simplePos="0" relativeHeight="251663360" behindDoc="0" locked="0" layoutInCell="1" allowOverlap="1" wp14:anchorId="5D6494DF" wp14:editId="09997C58">
             <wp:simplePos x="0" y="0"/>
@@ -504,7 +1833,7 @@
                     <pic:cNvPicPr/>
                   </pic:nvPicPr>
                   <pic:blipFill>
-                    <a:blip r:embed="rId10">
+                    <a:blip r:embed="rId11">
                       <a:extLst>
                         <a:ext uri="{28A0092B-C50C-407E-A947-70E740481C1C}">
                           <a14:useLocalDpi xmlns:a14="http://schemas.microsoft.com/office/drawing/2010/main" val="0"/>
@@ -543,7 +1872,63 @@
     <w:p/>
     <w:p>
       <w:r>
-        <w:t xml:space="preserve">4. This is what you should see running on </w:t>
+        <w:t xml:space="preserve">4. </w:t>
+      </w:r>
+      <w:proofErr w:type="spellStart"/>
+      <w:r>
+        <w:t>This</w:t>
+      </w:r>
+      <w:proofErr w:type="spellEnd"/>
+      <w:r>
+        <w:t xml:space="preserve"> is </w:t>
+      </w:r>
+      <w:proofErr w:type="spellStart"/>
+      <w:r>
+        <w:t>what</w:t>
+      </w:r>
+      <w:proofErr w:type="spellEnd"/>
+      <w:r>
+        <w:t xml:space="preserve"> </w:t>
+      </w:r>
+      <w:proofErr w:type="spellStart"/>
+      <w:r>
+        <w:t>you</w:t>
+      </w:r>
+      <w:proofErr w:type="spellEnd"/>
+      <w:r>
+        <w:t xml:space="preserve"> </w:t>
+      </w:r>
+      <w:proofErr w:type="spellStart"/>
+      <w:r>
+        <w:t>should</w:t>
+      </w:r>
+      <w:proofErr w:type="spellEnd"/>
+      <w:r>
+        <w:t xml:space="preserve"> </w:t>
+      </w:r>
+      <w:proofErr w:type="spellStart"/>
+      <w:r>
+        <w:t>see</w:t>
+      </w:r>
+      <w:proofErr w:type="spellEnd"/>
+      <w:r>
+        <w:t xml:space="preserve"> </w:t>
+      </w:r>
+      <w:proofErr w:type="spellStart"/>
+      <w:r>
+        <w:t>running</w:t>
+      </w:r>
+      <w:proofErr w:type="spellEnd"/>
+      <w:r>
+        <w:t xml:space="preserve"> </w:t>
+      </w:r>
+      <w:proofErr w:type="spellStart"/>
+      <w:r>
+        <w:t>on</w:t>
+      </w:r>
+      <w:proofErr w:type="spellEnd"/>
+      <w:r>
+        <w:t xml:space="preserve"> </w:t>
       </w:r>
       <w:r>
         <w:rPr>
@@ -558,6 +1943,9 @@
     </w:p>
     <w:p>
       <w:r>
+        <w:rPr>
+          <w:noProof/>
+        </w:rPr>
         <w:drawing>
           <wp:inline distT="0" distB="0" distL="0" distR="0" wp14:anchorId="60CC4CB7" wp14:editId="1D7A89EF">
             <wp:extent cx="5760720" cy="2786380"/>
@@ -574,7 +1962,7 @@
                     <pic:cNvPicPr/>
                   </pic:nvPicPr>
                   <pic:blipFill>
-                    <a:blip r:embed="rId11"/>
+                    <a:blip r:embed="rId12"/>
                     <a:stretch>
                       <a:fillRect/>
                     </a:stretch>
@@ -606,7 +1994,7 @@
 </file>
 
 <file path=word/numbering.xml><?xml version="1.0" encoding="utf-8"?>
-<w:numbering xmlns:wpc="http://schemas.microsoft.com/office/word/2010/wordprocessingCanvas" xmlns:cx="http://schemas.microsoft.com/office/drawing/2014/chartex" xmlns:cx1="http://schemas.microsoft.com/office/drawing/2015/9/8/chartex" xmlns:cx2="http://schemas.microsoft.com/office/drawing/2015/10/21/chartex" xmlns:cx3="http://schemas.microsoft.com/office/drawing/2016/5/9/chartex" xmlns:cx4="http://schemas.microsoft.com/office/drawing/2016/5/10/chartex" xmlns:cx5="http://schemas.microsoft.com/office/drawing/2016/5/11/chartex" xmlns:cx6="http://schemas.microsoft.com/office/drawing/2016/5/12/chartex" xmlns:cx7="http://schemas.microsoft.com/office/drawing/2016/5/13/chartex" xmlns:cx8="http://schemas.microsoft.com/office/drawing/2016/5/14/chartex" xmlns:mc="http://schemas.openxmlformats.org/markup-compatibility/2006" xmlns:aink="http://schemas.microsoft.com/office/drawing/2016/ink" xmlns:am3d="http://schemas.microsoft.com/office/drawing/2017/model3d" xmlns:o="urn:schemas-microsoft-com:office:office" xmlns:oel="http://schemas.microsoft.com/office/2019/extlst" xmlns:r="http://schemas.openxmlformats.org/officeDocument/2006/relationships" xmlns:m="http://schemas.openxmlformats.org/officeDocument/2006/math" xmlns:v="urn:schemas-microsoft-com:vml" xmlns:wp14="http://schemas.microsoft.com/office/word/2010/wordprocessingDrawing" xmlns:wp="http://schemas.openxmlformats.org/drawingml/2006/wordprocessingDrawing" xmlns:w10="urn:schemas-microsoft-com:office:word" xmlns:w="http://schemas.openxmlformats.org/wordprocessingml/2006/main" xmlns:w14="http://schemas.microsoft.com/office/word/2010/wordml" xmlns:w15="http://schemas.microsoft.com/office/word/2012/wordml" xmlns:w16cex="http://schemas.microsoft.com/office/word/2018/wordml/cex" xmlns:w16cid="http://schemas.microsoft.com/office/word/2016/wordml/cid" xmlns:w16="http://schemas.microsoft.com/office/word/2018/wordml" xmlns:w16sdtdh="http://schemas.microsoft.com/office/word/2020/wordml/sdtdatahash" xmlns:w16se="http://schemas.microsoft.com/office/word/2015/wordml/symex" xmlns:wpg="http://schemas.microsoft.com/office/word/2010/wordprocessingGroup" xmlns:wpi="http://schemas.microsoft.com/office/word/2010/wordprocessingInk" xmlns:wne="http://schemas.microsoft.com/office/word/2006/wordml" xmlns:wps="http://schemas.microsoft.com/office/word/2010/wordprocessingShape" mc:Ignorable="w14 w15 w16se w16cid w16 w16cex w16sdtdh wp14">
+<w:numbering xmlns:wpc="http://schemas.microsoft.com/office/word/2010/wordprocessingCanvas" xmlns:cx="http://schemas.microsoft.com/office/drawing/2014/chartex" xmlns:cx1="http://schemas.microsoft.com/office/drawing/2015/9/8/chartex" xmlns:cx2="http://schemas.microsoft.com/office/drawing/2015/10/21/chartex" xmlns:cx3="http://schemas.microsoft.com/office/drawing/2016/5/9/chartex" xmlns:cx4="http://schemas.microsoft.com/office/drawing/2016/5/10/chartex" xmlns:cx5="http://schemas.microsoft.com/office/drawing/2016/5/11/chartex" xmlns:cx6="http://schemas.microsoft.com/office/drawing/2016/5/12/chartex" xmlns:cx7="http://schemas.microsoft.com/office/drawing/2016/5/13/chartex" xmlns:cx8="http://schemas.microsoft.com/office/drawing/2016/5/14/chartex" xmlns:mc="http://schemas.openxmlformats.org/markup-compatibility/2006" xmlns:aink="http://schemas.microsoft.com/office/drawing/2016/ink" xmlns:am3d="http://schemas.microsoft.com/office/drawing/2017/model3d" xmlns:o="urn:schemas-microsoft-com:office:office" xmlns:r="http://schemas.openxmlformats.org/officeDocument/2006/relationships" xmlns:m="http://schemas.openxmlformats.org/officeDocument/2006/math" xmlns:v="urn:schemas-microsoft-com:vml" xmlns:wp14="http://schemas.microsoft.com/office/word/2010/wordprocessingDrawing" xmlns:wp="http://schemas.openxmlformats.org/drawingml/2006/wordprocessingDrawing" xmlns:w10="urn:schemas-microsoft-com:office:word" xmlns:w="http://schemas.openxmlformats.org/wordprocessingml/2006/main" xmlns:w14="http://schemas.microsoft.com/office/word/2010/wordml" xmlns:w15="http://schemas.microsoft.com/office/word/2012/wordml" xmlns:w16cid="http://schemas.microsoft.com/office/word/2016/wordml/cid" xmlns:w16se="http://schemas.microsoft.com/office/word/2015/wordml/symex" xmlns:wpg="http://schemas.microsoft.com/office/word/2010/wordprocessingGroup" xmlns:wpi="http://schemas.microsoft.com/office/word/2010/wordprocessingInk" xmlns:wne="http://schemas.microsoft.com/office/word/2006/wordml" xmlns:wps="http://schemas.microsoft.com/office/word/2010/wordprocessingShape" mc:Ignorable="w14 w15 w16se w16cid wp14">
   <w:abstractNum w:abstractNumId="0" w15:restartNumberingAfterBreak="0">
     <w:nsid w:val="366342EA"/>
     <w:multiLevelType w:val="hybridMultilevel"/>
@@ -1059,23 +2447,23 @@
       </w:rPr>
     </w:lvl>
   </w:abstractNum>
-  <w:num w:numId="1" w16cid:durableId="1815098085">
+  <w:num w:numId="1">
     <w:abstractNumId w:val="1"/>
   </w:num>
-  <w:num w:numId="2" w16cid:durableId="443810030">
+  <w:num w:numId="2">
     <w:abstractNumId w:val="2"/>
   </w:num>
-  <w:num w:numId="3" w16cid:durableId="701826135">
+  <w:num w:numId="3">
     <w:abstractNumId w:val="0"/>
   </w:num>
-  <w:num w:numId="4" w16cid:durableId="5597680">
+  <w:num w:numId="4">
     <w:abstractNumId w:val="3"/>
   </w:num>
 </w:numbering>
 </file>
 
 <file path=word/styles.xml><?xml version="1.0" encoding="utf-8"?>
-<w:styles xmlns:mc="http://schemas.openxmlformats.org/markup-compatibility/2006" xmlns:r="http://schemas.openxmlformats.org/officeDocument/2006/relationships" xmlns:w="http://schemas.openxmlformats.org/wordprocessingml/2006/main" xmlns:w14="http://schemas.microsoft.com/office/word/2010/wordml" xmlns:w15="http://schemas.microsoft.com/office/word/2012/wordml" xmlns:w16cex="http://schemas.microsoft.com/office/word/2018/wordml/cex" xmlns:w16cid="http://schemas.microsoft.com/office/word/2016/wordml/cid" xmlns:w16="http://schemas.microsoft.com/office/word/2018/wordml" xmlns:w16sdtdh="http://schemas.microsoft.com/office/word/2020/wordml/sdtdatahash" xmlns:w16se="http://schemas.microsoft.com/office/word/2015/wordml/symex" mc:Ignorable="w14 w15 w16se w16cid w16 w16cex w16sdtdh">
+<w:styles xmlns:mc="http://schemas.openxmlformats.org/markup-compatibility/2006" xmlns:r="http://schemas.openxmlformats.org/officeDocument/2006/relationships" xmlns:w="http://schemas.openxmlformats.org/wordprocessingml/2006/main" xmlns:w14="http://schemas.microsoft.com/office/word/2010/wordml" xmlns:w15="http://schemas.microsoft.com/office/word/2012/wordml" xmlns:w16cid="http://schemas.microsoft.com/office/word/2016/wordml/cid" xmlns:w16se="http://schemas.microsoft.com/office/word/2015/wordml/symex" mc:Ignorable="w14 w15 w16se w16cid">
   <w:docDefaults>
     <w:rPrDefault>
       <w:rPr>
@@ -1093,7 +2481,7 @@
       </w:pPr>
     </w:pPrDefault>
   </w:docDefaults>
-  <w:latentStyles w:defLockedState="0" w:defUIPriority="99" w:defSemiHidden="0" w:defUnhideWhenUsed="0" w:defQFormat="0" w:count="376">
+  <w:latentStyles w:defLockedState="0" w:defUIPriority="99" w:defSemiHidden="0" w:defUnhideWhenUsed="0" w:defQFormat="0" w:count="375">
     <w:lsdException w:name="Normal" w:uiPriority="0" w:qFormat="1"/>
     <w:lsdException w:name="heading 1" w:uiPriority="9" w:qFormat="1"/>
     <w:lsdException w:name="heading 2" w:semiHidden="1" w:uiPriority="9" w:unhideWhenUsed="1" w:qFormat="1"/>
@@ -1469,7 +2857,6 @@
     <w:lsdException w:name="Smart Hyperlink" w:semiHidden="1" w:unhideWhenUsed="1"/>
     <w:lsdException w:name="Hashtag" w:semiHidden="1" w:unhideWhenUsed="1"/>
     <w:lsdException w:name="Unresolved Mention" w:semiHidden="1" w:unhideWhenUsed="1"/>
-    <w:lsdException w:name="Smart Link" w:semiHidden="1" w:unhideWhenUsed="1"/>
   </w:latentStyles>
   <w:style w:type="paragraph" w:default="1" w:styleId="Norml">
     <w:name w:val="Normal"/>

</xml_diff>